<commit_message>
updated imgs and resume
</commit_message>
<xml_diff>
--- a/dist/nathanBrennerResume.docx
+++ b/dist/nathanBrennerResume.docx
@@ -60,7 +60,6 @@
                   <w:docPart w:val="BB991785DAF12943ADACFD1C1A75CF34"/>
                 </w:placeholder>
               </w:sdtPr>
-              <w:sdtEndPr/>
               <w:sdtContent>
                 <w:r>
                   <w:rPr>
@@ -119,7 +118,6 @@
                   <w:docPart w:val="34050C413D8EA244B727FF95458CDBFE"/>
                 </w:placeholder>
               </w:sdtPr>
-              <w:sdtEndPr/>
               <w:sdtContent>
                 <w:r>
                   <w:rPr>
@@ -173,7 +171,6 @@
                     <w:docPart w:val="0ABED35071340E48AAE419F07D24A080"/>
                   </w:placeholder>
                 </w:sdtPr>
-                <w:sdtEndPr/>
                 <w:sdtContent>
                   <w:p>
                     <w:pPr>
@@ -195,16 +192,7 @@
                           <w:rStyle w:val="Hyperlink"/>
                           <w:rFonts w:ascii="Helvetica Neue" w:hAnsi="Helvetica Neue"/>
                         </w:rPr>
-                        <w:t xml:space="preserve"> www.nath</w:t>
-                      </w:r>
-                      <w:bookmarkStart w:id="0" w:name="_GoBack"/>
-                      <w:bookmarkEnd w:id="0"/>
-                      <w:r>
-                        <w:rPr>
-                          <w:rStyle w:val="Hyperlink"/>
-                          <w:rFonts w:ascii="Helvetica Neue" w:hAnsi="Helvetica Neue"/>
-                        </w:rPr>
-                        <w:t xml:space="preserve">anbrenner.com  </w:t>
+                        <w:t xml:space="preserve"> www.nathanbrenner.com  </w:t>
                       </w:r>
                     </w:hyperlink>
                     <w:r>
@@ -240,27 +228,6 @@
         <w:trPr>
           <w:gridAfter w:val="2"/>
           <w:wAfter w:w="160" w:type="pct"/>
-          <w:trHeight w:val="228"/>
-        </w:trPr>
-        <w:tc>
-          <w:tcPr>
-            <w:tcW w:w="4840" w:type="pct"/>
-            <w:gridSpan w:val="3"/>
-            <w:shd w:val="clear" w:color="auto" w:fill="auto"/>
-          </w:tcPr>
-          <w:p>
-            <w:pPr>
-              <w:rPr>
-                <w:rFonts w:ascii="Helvetica Neue" w:hAnsi="Helvetica Neue"/>
-              </w:rPr>
-            </w:pPr>
-          </w:p>
-        </w:tc>
-      </w:tr>
-      <w:tr>
-        <w:trPr>
-          <w:gridAfter w:val="2"/>
-          <w:wAfter w:w="160" w:type="pct"/>
           <w:trHeight w:val="558"/>
         </w:trPr>
         <w:tc>
@@ -290,7 +257,6 @@
                   <w:docPart w:val="14D2751C1CD0DC439DAB39D4299DF60F"/>
                 </w:placeholder>
               </w:sdtPr>
-              <w:sdtEndPr/>
               <w:sdtContent>
                 <w:r>
                   <w:rPr>
@@ -351,7 +317,6 @@
                       <w:docPart w:val="6B3B736E242770449DED5FB266CC5316"/>
                     </w:placeholder>
                   </w:sdtPr>
-                  <w:sdtEndPr/>
                   <w:sdtContent>
                     <w:r>
                       <w:rPr>
@@ -409,7 +374,6 @@
                 <w:docPart w:val="09F72F03E6A8F543B21EB48D7547E3ED"/>
               </w:placeholder>
             </w:sdtPr>
-            <w:sdtEndPr/>
             <w:sdtContent>
               <w:p>
                 <w:pPr>
@@ -423,7 +387,25 @@
                   <w:rPr>
                     <w:rFonts w:ascii="Helvetica Neue" w:hAnsi="Helvetica Neue"/>
                   </w:rPr>
-                  <w:t>Dominate experience: large scale single page applications built with Angular</w:t>
+                  <w:t>Do</w:t>
+                </w:r>
+                <w:r>
+                  <w:rPr>
+                    <w:rFonts w:ascii="Helvetica Neue" w:hAnsi="Helvetica Neue"/>
+                  </w:rPr>
+                  <w:t xml:space="preserve">minate experience: </w:t>
+                </w:r>
+                <w:r>
+                  <w:rPr>
+                    <w:rFonts w:ascii="Helvetica Neue" w:hAnsi="Helvetica Neue"/>
+                  </w:rPr>
+                  <w:t xml:space="preserve">single page applications built with </w:t>
+                </w:r>
+                <w:r>
+                  <w:rPr>
+                    <w:rFonts w:ascii="Helvetica Neue" w:hAnsi="Helvetica Neue"/>
+                  </w:rPr>
+                  <w:t>JavaScript</w:t>
                 </w:r>
               </w:p>
               <w:p>
@@ -438,15 +420,35 @@
                   <w:rPr>
                     <w:rFonts w:ascii="Helvetica Neue" w:hAnsi="Helvetica Neue"/>
                   </w:rPr>
-                  <w:t>Active Interest: React, node, python, redux, tdd, graphql</w:t>
+                  <w:t xml:space="preserve">Active Interest: </w:t>
                 </w:r>
                 <w:r>
                   <w:rPr>
                     <w:rFonts w:ascii="Helvetica Neue" w:hAnsi="Helvetica Neue"/>
                   </w:rPr>
-                  <w:t>, rxjs</w:t>
+                  <w:t xml:space="preserve">immutable.js, </w:t>
+                </w:r>
+                <w:r>
+                  <w:rPr>
+                    <w:rFonts w:ascii="Helvetica Neue" w:hAnsi="Helvetica Neue"/>
+                  </w:rPr>
+                  <w:t xml:space="preserve">formik, css grid, </w:t>
+                </w:r>
+                <w:r>
+                  <w:rPr>
+                    <w:rFonts w:ascii="Helvetica Neue" w:hAnsi="Helvetica Neue"/>
+                  </w:rPr>
+                  <w:t xml:space="preserve">React, </w:t>
+                </w:r>
+                <w:r>
+                  <w:rPr>
+                    <w:rFonts w:ascii="Helvetica Neue" w:hAnsi="Helvetica Neue"/>
+                  </w:rPr>
+                  <w:t>aws, tdd</w:t>
                 </w:r>
               </w:p>
+              <w:bookmarkStart w:id="0" w:name="_GoBack" w:displacedByCustomXml="next"/>
+              <w:bookmarkEnd w:id="0" w:displacedByCustomXml="next"/>
             </w:sdtContent>
           </w:sdt>
         </w:tc>
@@ -532,7 +534,6 @@
               <w:docPart w:val="6FE96FCF26DEB54D821DDDCFC062EE22"/>
             </w:placeholder>
           </w:sdtPr>
-          <w:sdtEndPr/>
           <w:sdtContent>
             <w:tc>
               <w:tcPr>
@@ -588,7 +589,7 @@
                 <w:placeholder>
                   <w:docPart w:val="19ABF96D623F6E4A878A515729AE82F9"/>
                 </w:placeholder>
-                <w:date w:fullDate="2017-03-01T00:00:00Z">
+                <w:date w:fullDate="2018-03-26T00:00:00Z">
                   <w:dateFormat w:val="MMMM d, yyyy"/>
                   <w:lid w:val="en-US"/>
                   <w:storeMappedDataAs w:val="dateTime"/>
@@ -600,7 +601,7 @@
                   <w:rPr>
                     <w:rFonts w:ascii="Helvetica Neue" w:hAnsi="Helvetica Neue"/>
                   </w:rPr>
-                  <w:t>March 1, 2017</w:t>
+                  <w:t>March 26, 2018</w:t>
                 </w:r>
               </w:sdtContent>
             </w:sdt>
@@ -627,6 +628,13 @@
                 <w:rFonts w:ascii="Helvetica Neue" w:hAnsi="Helvetica Neue"/>
               </w:rPr>
               <w:t>Software Engineer</w:t>
+            </w:r>
+            <w:r>
+              <w:rPr>
+                <w:rStyle w:val="ContentBodyChar"/>
+                <w:rFonts w:ascii="Helvetica Neue" w:hAnsi="Helvetica Neue"/>
+              </w:rPr>
+              <w:t xml:space="preserve"> (contractor)</w:t>
             </w:r>
             <w:r>
               <w:rPr>
@@ -674,7 +682,23 @@
                 <w:color w:val="000000" w:themeColor="text1"/>
                 <w:sz w:val="20"/>
               </w:rPr>
-              <w:t>Stack: react/redux</w:t>
+              <w:t>stack</w:t>
+            </w:r>
+            <w:r>
+              <w:rPr>
+                <w:rFonts w:ascii="Helvetica Neue" w:hAnsi="Helvetica Neue"/>
+                <w:color w:val="000000" w:themeColor="text1"/>
+                <w:sz w:val="20"/>
+              </w:rPr>
+              <w:t>: react/redux</w:t>
+            </w:r>
+            <w:r>
+              <w:rPr>
+                <w:rFonts w:ascii="Helvetica Neue" w:hAnsi="Helvetica Neue"/>
+                <w:color w:val="000000" w:themeColor="text1"/>
+                <w:sz w:val="20"/>
+              </w:rPr>
+              <w:t>, aws serverless</w:t>
             </w:r>
           </w:p>
           <w:p>
@@ -711,7 +735,6 @@
                   <w:calendar w:val="gregorian"/>
                 </w:date>
               </w:sdtPr>
-              <w:sdtEndPr/>
               <w:sdtContent>
                 <w:r>
                   <w:rPr>
@@ -887,7 +910,23 @@
                 <w:color w:val="000000" w:themeColor="text1"/>
                 <w:sz w:val="20"/>
               </w:rPr>
-              <w:t>, jekyll, mentor less experienced developers, code reviews</w:t>
+              <w:t>, jekyll, mentor</w:t>
+            </w:r>
+            <w:r>
+              <w:rPr>
+                <w:rFonts w:ascii="Helvetica Neue" w:hAnsi="Helvetica Neue"/>
+                <w:color w:val="000000" w:themeColor="text1"/>
+                <w:sz w:val="20"/>
+              </w:rPr>
+              <w:t>ed</w:t>
+            </w:r>
+            <w:r>
+              <w:rPr>
+                <w:rFonts w:ascii="Helvetica Neue" w:hAnsi="Helvetica Neue"/>
+                <w:color w:val="000000" w:themeColor="text1"/>
+                <w:sz w:val="20"/>
+              </w:rPr>
+              <w:t xml:space="preserve"> less experienced developers, code reviews</w:t>
             </w:r>
           </w:p>
           <w:p>
@@ -924,13 +963,18 @@
                   <w:calendar w:val="gregorian"/>
                 </w:date>
               </w:sdtPr>
-              <w:sdtEndPr/>
               <w:sdtContent>
                 <w:r>
                   <w:rPr>
                     <w:rFonts w:ascii="Helvetica Neue" w:hAnsi="Helvetica Neue"/>
                   </w:rPr>
-                  <w:t>January 2016 – February 2016</w:t>
+                  <w:t>Januar</w:t>
+                </w:r>
+                <w:r>
+                  <w:rPr>
+                    <w:rFonts w:ascii="Helvetica Neue" w:hAnsi="Helvetica Neue"/>
+                  </w:rPr>
+                  <w:t>y 2017 – February 2017</w:t>
                 </w:r>
               </w:sdtContent>
             </w:sdt>
@@ -948,7 +992,21 @@
                 <w:rStyle w:val="ContentBodyChar"/>
                 <w:rFonts w:ascii="Helvetica Neue" w:hAnsi="Helvetica Neue"/>
               </w:rPr>
-              <w:t xml:space="preserve"> Web Developer, B</w:t>
+              <w:t xml:space="preserve"> Web Developer</w:t>
+            </w:r>
+            <w:r>
+              <w:rPr>
+                <w:rStyle w:val="ContentBodyChar"/>
+                <w:rFonts w:ascii="Helvetica Neue" w:hAnsi="Helvetica Neue"/>
+              </w:rPr>
+              <w:t>j (contractor)</w:t>
+            </w:r>
+            <w:r>
+              <w:rPr>
+                <w:rStyle w:val="ContentBodyChar"/>
+                <w:rFonts w:ascii="Helvetica Neue" w:hAnsi="Helvetica Neue"/>
+              </w:rPr>
+              <w:t>, B</w:t>
             </w:r>
             <w:r>
               <w:rPr>
@@ -975,9 +1033,8 @@
               <w:spacing w:after="0" w:line="240" w:lineRule="auto"/>
               <w:ind w:left="335" w:hanging="335"/>
               <w:rPr>
-                <w:rFonts w:ascii="Helvetica Neue" w:hAnsi="Helvetica Neue"/>
-                <w:color w:val="000000" w:themeColor="text1"/>
-                <w:sz w:val="20"/>
+                <w:rStyle w:val="ContentBodyChar"/>
+                <w:rFonts w:ascii="Helvetica Neue" w:hAnsi="Helvetica Neue"/>
               </w:rPr>
             </w:pPr>
             <w:r>
@@ -993,6 +1050,29 @@
                 <w:rFonts w:ascii="Helvetica Neue" w:hAnsi="Helvetica Neue"/>
               </w:rPr>
               <w:t xml:space="preserve"> with Backbone</w:t>
+            </w:r>
+          </w:p>
+          <w:p>
+            <w:pPr>
+              <w:pStyle w:val="ListParagraph"/>
+              <w:numPr>
+                <w:ilvl w:val="0"/>
+                <w:numId w:val="3"/>
+              </w:numPr>
+              <w:spacing w:after="0" w:line="240" w:lineRule="auto"/>
+              <w:ind w:left="335" w:hanging="335"/>
+              <w:rPr>
+                <w:rFonts w:ascii="Helvetica Neue" w:hAnsi="Helvetica Neue"/>
+                <w:color w:val="000000" w:themeColor="text1"/>
+                <w:sz w:val="20"/>
+              </w:rPr>
+            </w:pPr>
+            <w:r>
+              <w:rPr>
+                <w:rStyle w:val="ContentBodyChar"/>
+                <w:rFonts w:ascii="Helvetica Neue" w:hAnsi="Helvetica Neue"/>
+              </w:rPr>
+              <w:t>additional: I contributed on a static project that was intended to become dynamic</w:t>
             </w:r>
           </w:p>
           <w:p>
@@ -1027,7 +1107,6 @@
                   <w:calendar w:val="gregorian"/>
                 </w:date>
               </w:sdtPr>
-              <w:sdtEndPr/>
               <w:sdtContent>
                 <w:r>
                   <w:rPr>
@@ -1126,7 +1205,14 @@
                 <w:rStyle w:val="ContentBodyChar"/>
                 <w:rFonts w:ascii="Helvetica Neue" w:hAnsi="Helvetica Neue"/>
               </w:rPr>
-              <w:t>tack: Angular2, ngrx, python, tornado, postgresql</w:t>
+              <w:t>tack: Angular</w:t>
+            </w:r>
+            <w:r>
+              <w:rPr>
+                <w:rStyle w:val="ContentBodyChar"/>
+                <w:rFonts w:ascii="Helvetica Neue" w:hAnsi="Helvetica Neue"/>
+              </w:rPr>
+              <w:t>, ngrx, python, tornado, postgresql</w:t>
             </w:r>
           </w:p>
           <w:p>
@@ -1218,7 +1304,6 @@
                   <w:calendar w:val="gregorian"/>
                 </w:date>
               </w:sdtPr>
-              <w:sdtEndPr/>
               <w:sdtContent>
                 <w:r>
                   <w:rPr>
@@ -1242,7 +1327,21 @@
                 <w:rStyle w:val="ContentBodyChar"/>
                 <w:rFonts w:ascii="Helvetica Neue" w:hAnsi="Helvetica Neue"/>
               </w:rPr>
-              <w:t>Teacher Assistant, MongoDB for M101JS: MongoDB for Node.js Developers</w:t>
+              <w:t>Teacher Assistant</w:t>
+            </w:r>
+            <w:r>
+              <w:rPr>
+                <w:rStyle w:val="ContentBodyChar"/>
+                <w:rFonts w:ascii="Helvetica Neue" w:hAnsi="Helvetica Neue"/>
+              </w:rPr>
+              <w:t xml:space="preserve"> (contractor)</w:t>
+            </w:r>
+            <w:r>
+              <w:rPr>
+                <w:rStyle w:val="ContentBodyChar"/>
+                <w:rFonts w:ascii="Helvetica Neue" w:hAnsi="Helvetica Neue"/>
+              </w:rPr>
+              <w:t>, MongoDB for M101JS: MongoDB for Node.js Developers</w:t>
             </w:r>
             <w:r>
               <w:rPr>
@@ -1306,9 +1405,9 @@
                 <w:rPr>
                   <w:rFonts w:ascii="Helvetica Neue" w:hAnsi="Helvetica Neue"/>
                 </w:rPr>
-                <w:id w:val="927626876"/>
+                <w:id w:val="-322896340"/>
                 <w:placeholder>
-                  <w:docPart w:val="D613DB50178392429D462B8C2D680550"/>
+                  <w:docPart w:val="7E748896EC94A44D9DB2955B361454E2"/>
                 </w:placeholder>
                 <w:date>
                   <w:dateFormat w:val="MMMM d, yyyy"/>
@@ -1317,11 +1416,11 @@
                   <w:calendar w:val="gregorian"/>
                 </w:date>
               </w:sdtPr>
-              <w:sdtEndPr/>
               <w:sdtContent>
                 <w:r>
                   <w:rPr>
                     <w:rFonts w:ascii="Helvetica Neue" w:hAnsi="Helvetica Neue"/>
+                    <w:lang w:eastAsia="ja-JP"/>
                   </w:rPr>
                   <w:t>February 2016 – May 2016</w:t>
                 </w:r>
@@ -1330,13 +1429,7 @@
           </w:p>
           <w:p>
             <w:pPr>
-              <w:pStyle w:val="ListParagraph"/>
-              <w:numPr>
-                <w:ilvl w:val="0"/>
-                <w:numId w:val="3"/>
-              </w:numPr>
-              <w:spacing w:after="0" w:line="240" w:lineRule="auto"/>
-              <w:ind w:left="335" w:hanging="335"/>
+              <w:ind w:left="335"/>
               <w:rPr>
                 <w:rStyle w:val="ContentBodyChar"/>
                 <w:rFonts w:ascii="Helvetica Neue" w:hAnsi="Helvetica Neue"/>
@@ -1347,7 +1440,21 @@
                 <w:rStyle w:val="ContentBodyChar"/>
                 <w:rFonts w:ascii="Helvetica Neue" w:hAnsi="Helvetica Neue"/>
               </w:rPr>
-              <w:t xml:space="preserve">Web Developer, </w:t>
+              <w:t>W</w:t>
+            </w:r>
+            <w:r>
+              <w:rPr>
+                <w:rStyle w:val="ContentBodyChar"/>
+                <w:rFonts w:ascii="Helvetica Neue" w:hAnsi="Helvetica Neue"/>
+              </w:rPr>
+              <w:t>e</w:t>
+            </w:r>
+            <w:r>
+              <w:rPr>
+                <w:rStyle w:val="ContentBodyChar"/>
+                <w:rFonts w:ascii="Helvetica Neue" w:hAnsi="Helvetica Neue"/>
+              </w:rPr>
+              <w:t xml:space="preserve">b Developer (contractor), </w:t>
             </w:r>
             <w:hyperlink r:id="rId16" w:history="1">
               <w:r>
@@ -1359,26 +1466,46 @@
                 <w:t>CMD Agency</w:t>
               </w:r>
             </w:hyperlink>
+          </w:p>
+          <w:p>
+            <w:pPr>
+              <w:pStyle w:val="ListParagraph"/>
+              <w:numPr>
+                <w:ilvl w:val="0"/>
+                <w:numId w:val="3"/>
+              </w:numPr>
+              <w:spacing w:after="0" w:line="240" w:lineRule="auto"/>
+              <w:ind w:left="335" w:hanging="335"/>
+              <w:rPr>
+                <w:rStyle w:val="ContentBodyChar"/>
+                <w:rFonts w:ascii="Helvetica Neue" w:hAnsi="Helvetica Neue"/>
+              </w:rPr>
+            </w:pPr>
             <w:r>
               <w:rPr>
                 <w:rStyle w:val="ContentBodyChar"/>
                 <w:rFonts w:ascii="Helvetica Neue" w:hAnsi="Helvetica Neue"/>
               </w:rPr>
-              <w:t>p</w:t>
+              <w:lastRenderedPageBreak/>
+              <w:t xml:space="preserve">primary: develop </w:t>
             </w:r>
             <w:r>
               <w:rPr>
                 <w:rStyle w:val="ContentBodyChar"/>
                 <w:rFonts w:ascii="Helvetica Neue" w:hAnsi="Helvetica Neue"/>
               </w:rPr>
-              <w:t>rimary responsibility: develop responsive html email templates,</w:t>
+              <w:t>responsive html email templates</w:t>
             </w:r>
           </w:p>
           <w:p>
             <w:pPr>
               <w:pStyle w:val="ListParagraph"/>
+              <w:numPr>
+                <w:ilvl w:val="0"/>
+                <w:numId w:val="3"/>
+              </w:numPr>
               <w:spacing w:after="0" w:line="240" w:lineRule="auto"/>
-              <w:ind w:left="335"/>
+              <w:ind w:left="335" w:hanging="335"/>
               <w:rPr>
                 <w:rStyle w:val="ContentBodyChar"/>
                 <w:rFonts w:ascii="Helvetica Neue" w:hAnsi="Helvetica Neue"/>
@@ -1389,22 +1516,7 @@
                 <w:rStyle w:val="ContentBodyChar"/>
                 <w:rFonts w:ascii="Helvetica Neue" w:hAnsi="Helvetica Neue"/>
               </w:rPr>
-              <w:lastRenderedPageBreak/>
-              <w:t>a</w:t>
-            </w:r>
-            <w:r>
-              <w:rPr>
-                <w:rStyle w:val="ContentBodyChar"/>
-                <w:rFonts w:ascii="Helvetica Neue" w:hAnsi="Helvetica Neue"/>
-              </w:rPr>
-              <w:t>dditional: maintain an inhouse app (wizard type form)</w:t>
-            </w:r>
-            <w:r>
-              <w:rPr>
-                <w:rStyle w:val="ContentBodyChar"/>
-                <w:rFonts w:ascii="Helvetica Neue" w:hAnsi="Helvetica Neue"/>
-              </w:rPr>
-              <w:t>, angularjs, php</w:t>
+              <w:t>additional: maintain an inhouse app that integrated with the JIRA api, angularjs, php</w:t>
             </w:r>
           </w:p>
           <w:p>
@@ -1428,9 +1540,9 @@
                 <w:rPr>
                   <w:rFonts w:ascii="Helvetica Neue" w:hAnsi="Helvetica Neue"/>
                 </w:rPr>
-                <w:id w:val="-1031808875"/>
+                <w:id w:val="-2025697800"/>
                 <w:placeholder>
-                  <w:docPart w:val="F19523980ABC1C488AFB43689635B367"/>
+                  <w:docPart w:val="2B7EF596124F9946BE4192439BF5330A"/>
                 </w:placeholder>
                 <w:date>
                   <w:dateFormat w:val="MMMM d, yyyy"/>
@@ -1439,13 +1551,24 @@
                   <w:calendar w:val="gregorian"/>
                 </w:date>
               </w:sdtPr>
-              <w:sdtEndPr/>
               <w:sdtContent>
                 <w:r>
                   <w:rPr>
                     <w:rFonts w:ascii="Helvetica Neue" w:hAnsi="Helvetica Neue"/>
                   </w:rPr>
-                  <w:t>October 2015 – July 2015</w:t>
+                  <w:t xml:space="preserve">October 2015 – </w:t>
+                </w:r>
+                <w:r>
+                  <w:rPr>
+                    <w:rFonts w:ascii="Helvetica Neue" w:hAnsi="Helvetica Neue"/>
+                  </w:rPr>
+                  <w:t>January</w:t>
+                </w:r>
+                <w:r>
+                  <w:rPr>
+                    <w:rFonts w:ascii="Helvetica Neue" w:hAnsi="Helvetica Neue"/>
+                  </w:rPr>
+                  <w:t xml:space="preserve"> 2015</w:t>
                 </w:r>
               </w:sdtContent>
             </w:sdt>
@@ -1454,9 +1577,8 @@
             <w:pPr>
               <w:ind w:left="335"/>
               <w:rPr>
-                <w:rFonts w:ascii="Helvetica Neue" w:hAnsi="Helvetica Neue"/>
-                <w:color w:val="000000" w:themeColor="text1"/>
-                <w:sz w:val="20"/>
+                <w:rStyle w:val="ContentBodyChar"/>
+                <w:rFonts w:ascii="Helvetica Neue" w:hAnsi="Helvetica Neue"/>
               </w:rPr>
             </w:pPr>
             <w:r>
@@ -1464,8 +1586,59 @@
                 <w:rStyle w:val="ContentBodyChar"/>
                 <w:rFonts w:ascii="Helvetica Neue" w:hAnsi="Helvetica Neue"/>
               </w:rPr>
+              <w:t xml:space="preserve"> </w:t>
+            </w:r>
+            <w:r>
+              <w:rPr>
+                <w:rStyle w:val="ContentBodyChar"/>
+                <w:rFonts w:ascii="Helvetica Neue" w:hAnsi="Helvetica Neue"/>
+              </w:rPr>
               <w:t>freelance front-end developer</w:t>
             </w:r>
+            <w:r>
+              <w:rPr>
+                <w:rStyle w:val="ContentBodyChar"/>
+                <w:rFonts w:ascii="Helvetica Neue" w:hAnsi="Helvetica Neue"/>
+              </w:rPr>
+              <w:t>, remote</w:t>
+            </w:r>
+          </w:p>
+          <w:p>
+            <w:pPr>
+              <w:pStyle w:val="ListParagraph"/>
+              <w:numPr>
+                <w:ilvl w:val="0"/>
+                <w:numId w:val="3"/>
+              </w:numPr>
+              <w:spacing w:after="0" w:line="240" w:lineRule="auto"/>
+              <w:ind w:left="335" w:hanging="335"/>
+              <w:rPr>
+                <w:rStyle w:val="ContentBodyChar"/>
+                <w:rFonts w:ascii="Helvetica Neue" w:hAnsi="Helvetica Neue"/>
+              </w:rPr>
+            </w:pPr>
+            <w:r>
+              <w:rPr>
+                <w:rStyle w:val="ContentBodyChar"/>
+                <w:rFonts w:ascii="Helvetica Neue" w:hAnsi="Helvetica Neue"/>
+              </w:rPr>
+              <w:t xml:space="preserve">primary: </w:t>
+            </w:r>
+            <w:r>
+              <w:rPr>
+                <w:rStyle w:val="ContentBodyChar"/>
+                <w:rFonts w:ascii="Helvetica Neue" w:hAnsi="Helvetica Neue"/>
+              </w:rPr>
+              <w:t>contributed to an Ionic app and helped maintain an existing jekyll site</w:t>
+            </w:r>
+          </w:p>
+          <w:p>
+            <w:pPr>
+              <w:pStyle w:val="ContentBodyBold"/>
+              <w:rPr>
+                <w:rFonts w:ascii="Helvetica Neue" w:hAnsi="Helvetica Neue"/>
+              </w:rPr>
+            </w:pPr>
           </w:p>
           <w:p>
             <w:pPr>
@@ -1480,9 +1653,9 @@
                 <w:rPr>
                   <w:rFonts w:ascii="Helvetica Neue" w:hAnsi="Helvetica Neue"/>
                 </w:rPr>
-                <w:id w:val="320928754"/>
+                <w:id w:val="1241365624"/>
                 <w:placeholder>
-                  <w:docPart w:val="3E021BF9B64C8344A6F5EAF3A6C9BF15"/>
+                  <w:docPart w:val="72D9CEC5FC379943BF05BE87BC3E52AC"/>
                 </w:placeholder>
                 <w:date>
                   <w:dateFormat w:val="MMMM d, yyyy"/>
@@ -1491,13 +1664,24 @@
                   <w:calendar w:val="gregorian"/>
                 </w:date>
               </w:sdtPr>
-              <w:sdtEndPr/>
               <w:sdtContent>
                 <w:r>
                   <w:rPr>
                     <w:rFonts w:ascii="Helvetica Neue" w:hAnsi="Helvetica Neue"/>
                   </w:rPr>
-                  <w:t>January 2015 – July 2015</w:t>
+                  <w:t>January</w:t>
+                </w:r>
+                <w:r>
+                  <w:rPr>
+                    <w:rFonts w:ascii="Helvetica Neue" w:hAnsi="Helvetica Neue"/>
+                  </w:rPr>
+                  <w:t xml:space="preserve"> 2015 – </w:t>
+                </w:r>
+                <w:r>
+                  <w:rPr>
+                    <w:rFonts w:ascii="Helvetica Neue" w:hAnsi="Helvetica Neue"/>
+                  </w:rPr>
+                  <w:t>July 2015</w:t>
                 </w:r>
               </w:sdtContent>
             </w:sdt>
@@ -1506,112 +1690,83 @@
             <w:pPr>
               <w:ind w:left="335"/>
               <w:rPr>
-                <w:rFonts w:ascii="Helvetica Neue" w:hAnsi="Helvetica Neue"/>
-                <w:color w:val="000000" w:themeColor="text1"/>
-                <w:sz w:val="20"/>
+                <w:rStyle w:val="ContentBodyChar"/>
+                <w:rFonts w:ascii="Helvetica Neue" w:hAnsi="Helvetica Neue"/>
               </w:rPr>
             </w:pPr>
-            <w:sdt>
-              <w:sdtPr>
-                <w:rPr>
-                  <w:rStyle w:val="ContentBodyChar"/>
-                  <w:rFonts w:ascii="Helvetica Neue" w:hAnsi="Helvetica Neue"/>
-                </w:rPr>
-                <w:id w:val="-599718151"/>
-                <w:placeholder>
-                  <w:docPart w:val="A598962A90711542AD294ACE852455E0"/>
-                </w:placeholder>
-              </w:sdtPr>
-              <w:sdtEndPr>
-                <w:rPr>
-                  <w:rStyle w:val="ContentBodyChar"/>
-                </w:rPr>
-              </w:sdtEndPr>
-              <w:sdtContent>
-                <w:r>
-                  <w:rPr>
-                    <w:rStyle w:val="ContentBodyChar"/>
-                    <w:rFonts w:ascii="Helvetica Neue" w:hAnsi="Helvetica Neue"/>
-                  </w:rPr>
-                  <w:t>Web Foundations Instructor, teacher assistant, Instructional Designer</w:t>
-                </w:r>
-              </w:sdtContent>
-            </w:sdt>
             <w:r>
               <w:rPr>
-                <w:rFonts w:ascii="Helvetica Neue" w:hAnsi="Helvetica Neue"/>
-                <w:color w:val="404040" w:themeColor="text1" w:themeTint="BF"/>
-                <w:sz w:val="20"/>
-              </w:rPr>
-              <w:t xml:space="preserve">, </w:t>
+                <w:rStyle w:val="ContentBodyChar"/>
+                <w:rFonts w:ascii="Helvetica Neue" w:hAnsi="Helvetica Neue"/>
+              </w:rPr>
+              <w:t xml:space="preserve"> Instructor, Portland Code School, Portland, Oregon</w:t>
             </w:r>
-            <w:sdt>
-              <w:sdtPr>
-                <w:rPr>
-                  <w:rStyle w:val="ContentBodyChar"/>
-                  <w:rFonts w:ascii="Helvetica Neue" w:hAnsi="Helvetica Neue"/>
-                </w:rPr>
-                <w:id w:val="-731539481"/>
-                <w:placeholder>
-                  <w:docPart w:val="D0F93CD72DF7014D894A6628A2B2C6AC"/>
-                </w:placeholder>
-              </w:sdtPr>
-              <w:sdtEndPr>
-                <w:rPr>
-                  <w:rStyle w:val="ContentBodyChar"/>
-                </w:rPr>
-              </w:sdtEndPr>
-              <w:sdtContent>
-                <w:r>
-                  <w:rPr>
-                    <w:rStyle w:val="ContentBodyChar"/>
-                    <w:rFonts w:ascii="Helvetica Neue" w:hAnsi="Helvetica Neue"/>
-                  </w:rPr>
-                  <w:t>Portland Code School</w:t>
-                </w:r>
-              </w:sdtContent>
-            </w:sdt>
+          </w:p>
+          <w:p>
+            <w:pPr>
+              <w:pStyle w:val="ListParagraph"/>
+              <w:numPr>
+                <w:ilvl w:val="0"/>
+                <w:numId w:val="3"/>
+              </w:numPr>
+              <w:spacing w:after="0" w:line="240" w:lineRule="auto"/>
+              <w:ind w:left="335" w:hanging="335"/>
+              <w:rPr>
+                <w:rStyle w:val="ContentBodyChar"/>
+                <w:rFonts w:ascii="Helvetica Neue" w:hAnsi="Helvetica Neue"/>
+                <w:color w:val="auto"/>
+                <w:sz w:val="22"/>
+              </w:rPr>
+            </w:pPr>
             <w:r>
               <w:rPr>
-                <w:rFonts w:ascii="Helvetica Neue" w:hAnsi="Helvetica Neue"/>
-                <w:color w:val="404040" w:themeColor="text1" w:themeTint="BF"/>
-                <w:sz w:val="20"/>
-              </w:rPr>
-              <w:t xml:space="preserve">, </w:t>
+                <w:rStyle w:val="ContentBodyChar"/>
+                <w:rFonts w:ascii="Helvetica Neue" w:hAnsi="Helvetica Neue"/>
+              </w:rPr>
+              <w:t xml:space="preserve">primary: </w:t>
             </w:r>
-            <w:sdt>
-              <w:sdtPr>
-                <w:rPr>
-                  <w:rStyle w:val="ContentBodyChar"/>
-                  <w:rFonts w:ascii="Helvetica Neue" w:hAnsi="Helvetica Neue"/>
-                </w:rPr>
-                <w:id w:val="-905293509"/>
-                <w:placeholder>
-                  <w:docPart w:val="7E850E96C716A84D992FC4693C5F950F"/>
-                </w:placeholder>
-              </w:sdtPr>
-              <w:sdtEndPr>
-                <w:rPr>
-                  <w:rStyle w:val="ContentBodyChar"/>
-                </w:rPr>
-              </w:sdtEndPr>
-              <w:sdtContent>
-                <w:r>
-                  <w:rPr>
-                    <w:rStyle w:val="ContentBodyChar"/>
-                    <w:rFonts w:ascii="Helvetica Neue" w:hAnsi="Helvetica Neue"/>
-                  </w:rPr>
-                  <w:t>Portland, OR</w:t>
-                </w:r>
-              </w:sdtContent>
-            </w:sdt>
             <w:r>
               <w:rPr>
                 <w:rStyle w:val="ContentBodyChar"/>
                 <w:rFonts w:ascii="Helvetica Neue" w:hAnsi="Helvetica Neue"/>
               </w:rPr>
-              <w:t>.</w:t>
+              <w:t>collaborate with the lead instructor to standardize the curriculum</w:t>
             </w:r>
+          </w:p>
+          <w:p>
+            <w:pPr>
+              <w:pStyle w:val="ListParagraph"/>
+              <w:numPr>
+                <w:ilvl w:val="0"/>
+                <w:numId w:val="3"/>
+              </w:numPr>
+              <w:spacing w:after="0" w:line="240" w:lineRule="auto"/>
+              <w:ind w:left="335" w:hanging="335"/>
+              <w:rPr>
+                <w:rStyle w:val="ContentBodyChar"/>
+                <w:rFonts w:ascii="Helvetica Neue" w:hAnsi="Helvetica Neue"/>
+                <w:color w:val="auto"/>
+                <w:sz w:val="22"/>
+              </w:rPr>
+            </w:pPr>
+            <w:r>
+              <w:rPr>
+                <w:rStyle w:val="ContentBodyChar"/>
+                <w:rFonts w:ascii="Helvetica Neue" w:hAnsi="Helvetica Neue"/>
+              </w:rPr>
+              <w:t>additional: This was my pivot from education. I leveraged my experience in education to fund my web development training.</w:t>
+            </w:r>
+          </w:p>
+          <w:p>
+            <w:pPr>
+              <w:pStyle w:val="ContentBodyBold"/>
+              <w:rPr>
+                <w:rFonts w:ascii="Helvetica Neue" w:hAnsi="Helvetica Neue"/>
+                <w:b w:val="0"/>
+                <w:color w:val="auto"/>
+                <w:sz w:val="22"/>
+              </w:rPr>
+            </w:pPr>
           </w:p>
           <w:p>
             <w:pPr>
@@ -1636,7 +1791,6 @@
                   <w:calendar w:val="gregorian"/>
                 </w:date>
               </w:sdtPr>
-              <w:sdtEndPr/>
               <w:sdtContent>
                 <w:r>
                   <w:rPr>
@@ -1666,11 +1820,6 @@
                   <w:docPart w:val="7B4FF3BD68A8E04293EF8E742F26BD59"/>
                 </w:placeholder>
               </w:sdtPr>
-              <w:sdtEndPr>
-                <w:rPr>
-                  <w:rStyle w:val="ContentBodyChar"/>
-                </w:rPr>
-              </w:sdtEndPr>
               <w:sdtContent>
                 <w:r>
                   <w:rPr>
@@ -1700,11 +1849,6 @@
                   <w:docPart w:val="0C798006CEC3084FB73F620432B25582"/>
                 </w:placeholder>
               </w:sdtPr>
-              <w:sdtEndPr>
-                <w:rPr>
-                  <w:rStyle w:val="ContentBodyChar"/>
-                </w:rPr>
-              </w:sdtEndPr>
               <w:sdtContent>
                 <w:r>
                   <w:rPr>
@@ -1734,11 +1878,6 @@
                   <w:docPart w:val="BFF0C989116C494DA4C369F54DAF3D33"/>
                 </w:placeholder>
               </w:sdtPr>
-              <w:sdtEndPr>
-                <w:rPr>
-                  <w:rStyle w:val="ContentBodyChar"/>
-                </w:rPr>
-              </w:sdtEndPr>
               <w:sdtContent>
                 <w:r>
                   <w:rPr>
@@ -1773,7 +1912,6 @@
                   <w:calendar w:val="gregorian"/>
                 </w:date>
               </w:sdtPr>
-              <w:sdtEndPr/>
               <w:sdtContent>
                 <w:r>
                   <w:rPr>
@@ -1804,11 +1942,6 @@
                   <w:docPart w:val="583EF15C11444D42995B5CFC461FE5F7"/>
                 </w:placeholder>
               </w:sdtPr>
-              <w:sdtEndPr>
-                <w:rPr>
-                  <w:rStyle w:val="ContentBodyChar"/>
-                </w:rPr>
-              </w:sdtEndPr>
               <w:sdtContent>
                 <w:r>
                   <w:rPr>
@@ -1896,7 +2029,6 @@
               <w:docPart w:val="177049505B0C894EA16484EED515BEA9"/>
             </w:placeholder>
           </w:sdtPr>
-          <w:sdtEndPr/>
           <w:sdtContent>
             <w:tc>
               <w:tcPr>
@@ -1946,11 +2078,6 @@
                 <w:docPart w:val="785A61354C48694B998BC0116B3E1704"/>
               </w:placeholder>
             </w:sdtPr>
-            <w:sdtEndPr>
-              <w:rPr>
-                <w:rStyle w:val="ContentBodyChar"/>
-              </w:rPr>
-            </w:sdtEndPr>
             <w:sdtContent>
               <w:p>
                 <w:pPr>
@@ -2095,7 +2222,6 @@
             </w:placeholder>
             <w:showingPlcHdr/>
           </w:sdtPr>
-          <w:sdtEndPr/>
           <w:sdtContent>
             <w:tc>
               <w:tcPr>
@@ -2179,7 +2305,6 @@
                       <w:calendar w:val="gregorian"/>
                     </w:date>
                   </w:sdtPr>
-                  <w:sdtEndPr/>
                   <w:sdtContent>
                     <w:r>
                       <w:rPr>
@@ -2187,7 +2312,23 @@
                         <w:sz w:val="20"/>
                         <w:szCs w:val="20"/>
                       </w:rPr>
-                      <w:t>2015: full stack javascript, Portland, OR</w:t>
+                      <w:t>2015: full stack javascript,</w:t>
+                    </w:r>
+                    <w:r>
+                      <w:rPr>
+                        <w:rFonts w:ascii="Helvetica Neue" w:hAnsi="Helvetica Neue"/>
+                        <w:sz w:val="20"/>
+                        <w:szCs w:val="20"/>
+                      </w:rPr>
+                      <w:t xml:space="preserve"> Portland Code School,</w:t>
+                    </w:r>
+                    <w:r>
+                      <w:rPr>
+                        <w:rFonts w:ascii="Helvetica Neue" w:hAnsi="Helvetica Neue"/>
+                        <w:sz w:val="20"/>
+                        <w:szCs w:val="20"/>
+                      </w:rPr>
+                      <w:t xml:space="preserve"> Portland, OR</w:t>
                     </w:r>
                   </w:sdtContent>
                 </w:sdt>
@@ -2280,13 +2421,6 @@
         </w:tc>
       </w:tr>
     </w:tbl>
-    <w:p>
-      <w:pPr>
-        <w:rPr>
-          <w:rFonts w:ascii="Helvetica Neue" w:hAnsi="Helvetica Neue"/>
-        </w:rPr>
-      </w:pPr>
-    </w:p>
     <w:p>
       <w:pPr>
         <w:rPr>
@@ -2377,7 +2511,6 @@
         <w:temporary/>
         <w:showingPlcHdr/>
       </w:sdtPr>
-      <w:sdtEndPr/>
       <w:sdtContent>
         <w:r>
           <w:t>[Type text]</w:t>
@@ -2396,7 +2529,6 @@
         <w:temporary/>
         <w:showingPlcHdr/>
       </w:sdtPr>
-      <w:sdtEndPr/>
       <w:sdtContent>
         <w:r>
           <w:t>[Type text]</w:t>
@@ -2415,7 +2547,6 @@
         <w:temporary/>
         <w:showingPlcHdr/>
       </w:sdtPr>
-      <w:sdtEndPr/>
       <w:sdtContent>
         <w:r>
           <w:t>[Type text]</w:t>
@@ -2477,7 +2608,7 @@
         <w:rFonts w:ascii="Helvetica Neue" w:hAnsi="Helvetica Neue"/>
       </w:rPr>
       <w:tab/>
-      <w:t>version: 03/01/2018</w:t>
+      <w:t>version: 05/18/2018</w:t>
     </w:r>
   </w:p>
   <w:p>
@@ -4392,182 +4523,6 @@
     </w:docPart>
     <w:docPart>
       <w:docPartPr>
-        <w:name w:val="D613DB50178392429D462B8C2D680550"/>
-        <w:category>
-          <w:name w:val="General"/>
-          <w:gallery w:val="placeholder"/>
-        </w:category>
-        <w:types>
-          <w:type w:val="bbPlcHdr"/>
-        </w:types>
-        <w:behaviors>
-          <w:behavior w:val="content"/>
-        </w:behaviors>
-        <w:guid w:val="{68177BFD-1FC9-A047-95EB-D59C1B7DD0F8}"/>
-      </w:docPartPr>
-      <w:docPartBody>
-        <w:p>
-          <w:pPr>
-            <w:pStyle w:val="D613DB50178392429D462B8C2D680550"/>
-          </w:pPr>
-          <w:r>
-            <w:rPr>
-              <w:rStyle w:val="PlaceholderText"/>
-            </w:rPr>
-            <w:t>Click here to enter a date.</w:t>
-          </w:r>
-        </w:p>
-      </w:docPartBody>
-    </w:docPart>
-    <w:docPart>
-      <w:docPartPr>
-        <w:name w:val="F19523980ABC1C488AFB43689635B367"/>
-        <w:category>
-          <w:name w:val="General"/>
-          <w:gallery w:val="placeholder"/>
-        </w:category>
-        <w:types>
-          <w:type w:val="bbPlcHdr"/>
-        </w:types>
-        <w:behaviors>
-          <w:behavior w:val="content"/>
-        </w:behaviors>
-        <w:guid w:val="{3C8D2BD7-1C73-784C-A98F-E1033A8EA917}"/>
-      </w:docPartPr>
-      <w:docPartBody>
-        <w:p>
-          <w:pPr>
-            <w:pStyle w:val="F19523980ABC1C488AFB43689635B367"/>
-          </w:pPr>
-          <w:r>
-            <w:rPr>
-              <w:rStyle w:val="PlaceholderText"/>
-            </w:rPr>
-            <w:t>Click here to enter a date.</w:t>
-          </w:r>
-        </w:p>
-      </w:docPartBody>
-    </w:docPart>
-    <w:docPart>
-      <w:docPartPr>
-        <w:name w:val="3E021BF9B64C8344A6F5EAF3A6C9BF15"/>
-        <w:category>
-          <w:name w:val="General"/>
-          <w:gallery w:val="placeholder"/>
-        </w:category>
-        <w:types>
-          <w:type w:val="bbPlcHdr"/>
-        </w:types>
-        <w:behaviors>
-          <w:behavior w:val="content"/>
-        </w:behaviors>
-        <w:guid w:val="{20376E44-965A-AA4B-8191-6B3B38A3700D}"/>
-      </w:docPartPr>
-      <w:docPartBody>
-        <w:p>
-          <w:pPr>
-            <w:pStyle w:val="3E021BF9B64C8344A6F5EAF3A6C9BF15"/>
-          </w:pPr>
-          <w:r>
-            <w:rPr>
-              <w:rStyle w:val="PlaceholderText"/>
-            </w:rPr>
-            <w:t>Click here to enter a date.</w:t>
-          </w:r>
-        </w:p>
-      </w:docPartBody>
-    </w:docPart>
-    <w:docPart>
-      <w:docPartPr>
-        <w:name w:val="A598962A90711542AD294ACE852455E0"/>
-        <w:category>
-          <w:name w:val="General"/>
-          <w:gallery w:val="placeholder"/>
-        </w:category>
-        <w:types>
-          <w:type w:val="bbPlcHdr"/>
-        </w:types>
-        <w:behaviors>
-          <w:behavior w:val="content"/>
-        </w:behaviors>
-        <w:guid w:val="{3971B474-C78C-C744-99E7-DB887B398EF3}"/>
-      </w:docPartPr>
-      <w:docPartBody>
-        <w:p>
-          <w:pPr>
-            <w:pStyle w:val="A598962A90711542AD294ACE852455E0"/>
-          </w:pPr>
-          <w:r>
-            <w:rPr>
-              <w:rStyle w:val="ContentBodyChar"/>
-            </w:rPr>
-            <w:t>[Job Title]</w:t>
-          </w:r>
-        </w:p>
-      </w:docPartBody>
-    </w:docPart>
-    <w:docPart>
-      <w:docPartPr>
-        <w:name w:val="D0F93CD72DF7014D894A6628A2B2C6AC"/>
-        <w:category>
-          <w:name w:val="General"/>
-          <w:gallery w:val="placeholder"/>
-        </w:category>
-        <w:types>
-          <w:type w:val="bbPlcHdr"/>
-        </w:types>
-        <w:behaviors>
-          <w:behavior w:val="content"/>
-        </w:behaviors>
-        <w:guid w:val="{E87CE27C-A831-984F-8BC1-FE972DA7337F}"/>
-      </w:docPartPr>
-      <w:docPartBody>
-        <w:p>
-          <w:pPr>
-            <w:pStyle w:val="D0F93CD72DF7014D894A6628A2B2C6AC"/>
-          </w:pPr>
-          <w:r>
-            <w:rPr>
-              <w:color w:val="404040" w:themeColor="text1" w:themeTint="BF"/>
-              <w:sz w:val="20"/>
-            </w:rPr>
-            <w:t>[Company Name]</w:t>
-          </w:r>
-        </w:p>
-      </w:docPartBody>
-    </w:docPart>
-    <w:docPart>
-      <w:docPartPr>
-        <w:name w:val="7E850E96C716A84D992FC4693C5F950F"/>
-        <w:category>
-          <w:name w:val="General"/>
-          <w:gallery w:val="placeholder"/>
-        </w:category>
-        <w:types>
-          <w:type w:val="bbPlcHdr"/>
-        </w:types>
-        <w:behaviors>
-          <w:behavior w:val="content"/>
-        </w:behaviors>
-        <w:guid w:val="{7056E5F5-5DB9-2345-A5BB-B9F27EC3F0F9}"/>
-      </w:docPartPr>
-      <w:docPartBody>
-        <w:p>
-          <w:pPr>
-            <w:pStyle w:val="7E850E96C716A84D992FC4693C5F950F"/>
-          </w:pPr>
-          <w:r>
-            <w:rPr>
-              <w:color w:val="404040" w:themeColor="text1" w:themeTint="BF"/>
-              <w:sz w:val="20"/>
-            </w:rPr>
-            <w:t>[City, ST]</w:t>
-          </w:r>
-        </w:p>
-      </w:docPartBody>
-    </w:docPart>
-    <w:docPart>
-      <w:docPartPr>
         <w:name w:val="9F64636469CFF04EA7A87601CE87536B"/>
         <w:category>
           <w:name w:val="General"/>
@@ -4941,6 +4896,93 @@
         </w:p>
       </w:docPartBody>
     </w:docPart>
+    <w:docPart>
+      <w:docPartPr>
+        <w:name w:val="7E748896EC94A44D9DB2955B361454E2"/>
+        <w:category>
+          <w:name w:val="General"/>
+          <w:gallery w:val="placeholder"/>
+        </w:category>
+        <w:types>
+          <w:type w:val="bbPlcHdr"/>
+        </w:types>
+        <w:behaviors>
+          <w:behavior w:val="content"/>
+        </w:behaviors>
+        <w:guid w:val="{F02241F7-FC78-E34D-8464-B8B4D82FCAC8}"/>
+      </w:docPartPr>
+      <w:docPartBody>
+        <w:p>
+          <w:pPr>
+            <w:pStyle w:val="7E748896EC94A44D9DB2955B361454E2"/>
+          </w:pPr>
+          <w:r>
+            <w:rPr>
+              <w:rStyle w:val="PlaceholderText"/>
+            </w:rPr>
+            <w:t>Click here to enter a date.</w:t>
+          </w:r>
+        </w:p>
+      </w:docPartBody>
+    </w:docPart>
+    <w:docPart>
+      <w:docPartPr>
+        <w:name w:val="2B7EF596124F9946BE4192439BF5330A"/>
+        <w:category>
+          <w:name w:val="General"/>
+          <w:gallery w:val="placeholder"/>
+        </w:category>
+        <w:types>
+          <w:type w:val="bbPlcHdr"/>
+        </w:types>
+        <w:behaviors>
+          <w:behavior w:val="content"/>
+        </w:behaviors>
+        <w:guid w:val="{757199BC-7CC2-7842-AAE5-255650C7462F}"/>
+      </w:docPartPr>
+      <w:docPartBody>
+        <w:p>
+          <w:pPr>
+            <w:pStyle w:val="2B7EF596124F9946BE4192439BF5330A"/>
+          </w:pPr>
+          <w:r>
+            <w:rPr>
+              <w:rStyle w:val="PlaceholderText"/>
+            </w:rPr>
+            <w:t>Click here to enter a date.</w:t>
+          </w:r>
+        </w:p>
+      </w:docPartBody>
+    </w:docPart>
+    <w:docPart>
+      <w:docPartPr>
+        <w:name w:val="72D9CEC5FC379943BF05BE87BC3E52AC"/>
+        <w:category>
+          <w:name w:val="General"/>
+          <w:gallery w:val="placeholder"/>
+        </w:category>
+        <w:types>
+          <w:type w:val="bbPlcHdr"/>
+        </w:types>
+        <w:behaviors>
+          <w:behavior w:val="content"/>
+        </w:behaviors>
+        <w:guid w:val="{9C178B44-2D3C-E746-B4AD-CDED3DE5559E}"/>
+      </w:docPartPr>
+      <w:docPartBody>
+        <w:p>
+          <w:pPr>
+            <w:pStyle w:val="72D9CEC5FC379943BF05BE87BC3E52AC"/>
+          </w:pPr>
+          <w:r>
+            <w:rPr>
+              <w:rStyle w:val="PlaceholderText"/>
+            </w:rPr>
+            <w:t>Click here to enter a date.</w:t>
+          </w:r>
+        </w:p>
+      </w:docPartBody>
+    </w:docPart>
   </w:docParts>
 </w:glossaryDocument>
 </file>
@@ -4959,14 +5001,14 @@
     <w:charset w:val="00"/>
     <w:family w:val="auto"/>
     <w:pitch w:val="variable"/>
-    <w:sig w:usb0="00000003" w:usb1="00000000" w:usb2="00000000" w:usb3="00000000" w:csb0="00000001" w:csb1="00000000"/>
+    <w:sig w:usb0="E0002AFF" w:usb1="C0007841" w:usb2="00000009" w:usb3="00000000" w:csb0="000001FF" w:csb1="00000000"/>
   </w:font>
   <w:font w:name="Courier New">
     <w:panose1 w:val="02070309020205020404"/>
     <w:charset w:val="00"/>
     <w:family w:val="auto"/>
     <w:pitch w:val="variable"/>
-    <w:sig w:usb0="00000003" w:usb1="00000000" w:usb2="00000000" w:usb3="00000000" w:csb0="00000001" w:csb1="00000000"/>
+    <w:sig w:usb0="E0002AFF" w:usb1="C0007843" w:usb2="00000009" w:usb3="00000000" w:csb0="000001FF" w:csb1="00000000"/>
   </w:font>
   <w:font w:name="Symbol">
     <w:panose1 w:val="00000000000000000000"/>
@@ -4983,12 +5025,10 @@
     <w:sig w:usb0="E00002FF" w:usb1="400004FF" w:usb2="00000000" w:usb3="00000000" w:csb0="0000019F" w:csb1="00000000"/>
   </w:font>
   <w:font w:name="ＭＳ 明朝">
-    <w:panose1 w:val="00000000000000000000"/>
-    <w:charset w:val="80"/>
-    <w:family w:val="roman"/>
-    <w:notTrueType/>
-    <w:pitch w:val="fixed"/>
-    <w:sig w:usb0="00000001" w:usb1="08070000" w:usb2="00000010" w:usb3="00000000" w:csb0="00020000" w:csb1="00000000"/>
+    <w:charset w:val="4E"/>
+    <w:family w:val="auto"/>
+    <w:pitch w:val="variable"/>
+    <w:sig w:usb0="E00002FF" w:usb1="6AC7FDFB" w:usb2="00000012" w:usb3="00000000" w:csb0="0002009F" w:csb1="00000000"/>
   </w:font>
   <w:font w:name="Times">
     <w:panose1 w:val="02000500000000000000"/>
@@ -5013,19 +5053,17 @@
     <w:sig w:usb0="E0002AFF" w:usb1="C0007843" w:usb2="00000009" w:usb3="00000000" w:csb0="000001FF" w:csb1="00000000"/>
   </w:font>
   <w:font w:name="ＭＳ ゴシック">
-    <w:panose1 w:val="00000000000000000000"/>
-    <w:charset w:val="80"/>
-    <w:family w:val="modern"/>
-    <w:notTrueType/>
-    <w:pitch w:val="fixed"/>
-    <w:sig w:usb0="00000001" w:usb1="08070000" w:usb2="00000010" w:usb3="00000000" w:csb0="00020000" w:csb1="00000000"/>
+    <w:charset w:val="4E"/>
+    <w:family w:val="auto"/>
+    <w:pitch w:val="variable"/>
+    <w:sig w:usb0="E00002FF" w:usb1="6AC7FDFB" w:usb2="00000012" w:usb3="00000000" w:csb0="0002009F" w:csb1="00000000"/>
   </w:font>
   <w:font w:name="Calibri">
     <w:panose1 w:val="020F0502020204030204"/>
     <w:charset w:val="00"/>
     <w:family w:val="auto"/>
     <w:pitch w:val="variable"/>
-    <w:sig w:usb0="00000003" w:usb1="00000000" w:usb2="00000000" w:usb3="00000000" w:csb0="00000001" w:csb1="00000000"/>
+    <w:sig w:usb0="E10002FF" w:usb1="4000ACFF" w:usb2="00000009" w:usb3="00000000" w:csb0="0000019F" w:csb1="00000000"/>
   </w:font>
 </w:fonts>
 </file>
@@ -5044,7 +5082,9 @@
   </w:compat>
   <w:rsids>
     <w:rsidRoot w:val="00E124BB"/>
+    <w:rsid w:val="001B14A6"/>
     <w:rsid w:val="004922CA"/>
+    <w:rsid w:val="00DA2C0A"/>
     <w:rsid w:val="00E124BB"/>
   </w:rsids>
   <m:mathPr>
@@ -5281,7 +5321,7 @@
     <w:name w:val="Body Text"/>
     <w:basedOn w:val="Normal"/>
     <w:link w:val="BodyTextChar"/>
-    <w:rsid w:val="00E124BB"/>
+    <w:rsid w:val="001B14A6"/>
     <w:pPr>
       <w:spacing w:after="200" w:line="300" w:lineRule="auto"/>
     </w:pPr>
@@ -5296,7 +5336,7 @@
     <w:name w:val="Body Text Char"/>
     <w:basedOn w:val="DefaultParagraphFont"/>
     <w:link w:val="BodyText"/>
-    <w:rsid w:val="00E124BB"/>
+    <w:rsid w:val="001B14A6"/>
     <w:rPr>
       <w:rFonts w:eastAsiaTheme="minorHAnsi"/>
       <w:sz w:val="20"/>
@@ -5321,7 +5361,7 @@
     <w:basedOn w:val="DefaultParagraphFont"/>
     <w:uiPriority w:val="99"/>
     <w:semiHidden/>
-    <w:rsid w:val="004922CA"/>
+    <w:rsid w:val="001B14A6"/>
     <w:rPr>
       <w:color w:val="808080"/>
     </w:rPr>
@@ -5359,7 +5399,7 @@
     <w:basedOn w:val="Normal"/>
     <w:link w:val="ContentBodyChar"/>
     <w:qFormat/>
-    <w:rsid w:val="00E124BB"/>
+    <w:rsid w:val="001B14A6"/>
     <w:rPr>
       <w:rFonts w:eastAsiaTheme="minorHAnsi"/>
       <w:color w:val="404040" w:themeColor="text1" w:themeTint="BF"/>
@@ -5372,7 +5412,7 @@
     <w:name w:val="Content Body Char"/>
     <w:basedOn w:val="DefaultParagraphFont"/>
     <w:link w:val="ContentBody"/>
-    <w:rsid w:val="00E124BB"/>
+    <w:rsid w:val="001B14A6"/>
     <w:rPr>
       <w:rFonts w:eastAsiaTheme="minorHAnsi"/>
       <w:color w:val="404040" w:themeColor="text1" w:themeTint="BF"/>
@@ -5508,6 +5548,270 @@
   <w:style w:type="paragraph" w:customStyle="1" w:styleId="19ABF96D623F6E4A878A515729AE82F9">
     <w:name w:val="19ABF96D623F6E4A878A515729AE82F9"/>
     <w:rsid w:val="004922CA"/>
+  </w:style>
+  <w:style w:type="paragraph" w:customStyle="1" w:styleId="E9A83880D9D99E439BCD925F2CFFB5BD">
+    <w:name w:val="E9A83880D9D99E439BCD925F2CFFB5BD"/>
+    <w:rsid w:val="001B14A6"/>
+  </w:style>
+  <w:style w:type="paragraph" w:customStyle="1" w:styleId="256AB226AFD6854FBC73330B22765920">
+    <w:name w:val="256AB226AFD6854FBC73330B22765920"/>
+    <w:rsid w:val="001B14A6"/>
+  </w:style>
+  <w:style w:type="paragraph" w:customStyle="1" w:styleId="DE21A49D0B583444AD79863CA1EC3DB9">
+    <w:name w:val="DE21A49D0B583444AD79863CA1EC3DB9"/>
+    <w:rsid w:val="001B14A6"/>
+  </w:style>
+  <w:style w:type="paragraph" w:customStyle="1" w:styleId="4EBD6A3B2DB6F5419C59A165D2CD4FDD">
+    <w:name w:val="4EBD6A3B2DB6F5419C59A165D2CD4FDD"/>
+    <w:rsid w:val="001B14A6"/>
+  </w:style>
+  <w:style w:type="paragraph" w:customStyle="1" w:styleId="DF4D0AD69379BF44A0156B50E197EF51">
+    <w:name w:val="DF4D0AD69379BF44A0156B50E197EF51"/>
+    <w:rsid w:val="001B14A6"/>
+  </w:style>
+  <w:style w:type="paragraph" w:customStyle="1" w:styleId="7E5935166A4D98499526D1864250C660">
+    <w:name w:val="7E5935166A4D98499526D1864250C660"/>
+    <w:rsid w:val="001B14A6"/>
+  </w:style>
+  <w:style w:type="paragraph" w:customStyle="1" w:styleId="76E4B2ECB8A96843BF35D9308FD870E0">
+    <w:name w:val="76E4B2ECB8A96843BF35D9308FD870E0"/>
+    <w:rsid w:val="001B14A6"/>
+  </w:style>
+  <w:style w:type="paragraph" w:customStyle="1" w:styleId="495D1C67F54B8849B2288509D6AC1003">
+    <w:name w:val="495D1C67F54B8849B2288509D6AC1003"/>
+    <w:rsid w:val="001B14A6"/>
+  </w:style>
+  <w:style w:type="paragraph" w:customStyle="1" w:styleId="54EE656C6F156744893A525AC6282F7F">
+    <w:name w:val="54EE656C6F156744893A525AC6282F7F"/>
+    <w:rsid w:val="001B14A6"/>
+  </w:style>
+  <w:style w:type="paragraph" w:customStyle="1" w:styleId="0A1FBF44D94CBA45A4CAE08668A40B0C">
+    <w:name w:val="0A1FBF44D94CBA45A4CAE08668A40B0C"/>
+    <w:rsid w:val="001B14A6"/>
+  </w:style>
+  <w:style w:type="paragraph" w:customStyle="1" w:styleId="0AD1B046FC8DF44BB901CC8EDEFD0CAF">
+    <w:name w:val="0AD1B046FC8DF44BB901CC8EDEFD0CAF"/>
+    <w:rsid w:val="001B14A6"/>
+  </w:style>
+  <w:style w:type="paragraph" w:customStyle="1" w:styleId="BDC42B204290A94590D54094B0B9B41C">
+    <w:name w:val="BDC42B204290A94590D54094B0B9B41C"/>
+    <w:rsid w:val="001B14A6"/>
+  </w:style>
+  <w:style w:type="paragraph" w:customStyle="1" w:styleId="D8A0965321715A40B217C0C929B46D47">
+    <w:name w:val="D8A0965321715A40B217C0C929B46D47"/>
+    <w:rsid w:val="001B14A6"/>
+  </w:style>
+  <w:style w:type="paragraph" w:customStyle="1" w:styleId="8F1114AFAACD364892F4842D1A7EE9F8">
+    <w:name w:val="8F1114AFAACD364892F4842D1A7EE9F8"/>
+    <w:rsid w:val="001B14A6"/>
+  </w:style>
+  <w:style w:type="paragraph" w:customStyle="1" w:styleId="6015301CD94C364A891FFB7FEA3B7235">
+    <w:name w:val="6015301CD94C364A891FFB7FEA3B7235"/>
+    <w:rsid w:val="001B14A6"/>
+  </w:style>
+  <w:style w:type="paragraph" w:customStyle="1" w:styleId="133E8F755C367A4A8DC896D156FC158B">
+    <w:name w:val="133E8F755C367A4A8DC896D156FC158B"/>
+    <w:rsid w:val="001B14A6"/>
+  </w:style>
+  <w:style w:type="paragraph" w:customStyle="1" w:styleId="9FEAA553D175F948B120D889E185B439">
+    <w:name w:val="9FEAA553D175F948B120D889E185B439"/>
+    <w:rsid w:val="001B14A6"/>
+  </w:style>
+  <w:style w:type="paragraph" w:customStyle="1" w:styleId="33E20B131930394794CE83E1B2D4546B">
+    <w:name w:val="33E20B131930394794CE83E1B2D4546B"/>
+    <w:rsid w:val="001B14A6"/>
+  </w:style>
+  <w:style w:type="paragraph" w:customStyle="1" w:styleId="00D5B63B0F9ED64A9517741DB4AE5D5A">
+    <w:name w:val="00D5B63B0F9ED64A9517741DB4AE5D5A"/>
+    <w:rsid w:val="001B14A6"/>
+  </w:style>
+  <w:style w:type="paragraph" w:customStyle="1" w:styleId="F6B1C65801C7CC418D92874521EABC5D">
+    <w:name w:val="F6B1C65801C7CC418D92874521EABC5D"/>
+    <w:rsid w:val="001B14A6"/>
+  </w:style>
+  <w:style w:type="paragraph" w:customStyle="1" w:styleId="E38E48E06CC59F4F97C23183FD0E0748">
+    <w:name w:val="E38E48E06CC59F4F97C23183FD0E0748"/>
+    <w:rsid w:val="001B14A6"/>
+  </w:style>
+  <w:style w:type="paragraph" w:customStyle="1" w:styleId="DCD740AE7ACF6649B827A289F6782463">
+    <w:name w:val="DCD740AE7ACF6649B827A289F6782463"/>
+    <w:rsid w:val="001B14A6"/>
+  </w:style>
+  <w:style w:type="paragraph" w:customStyle="1" w:styleId="C7E9222B415C124BAB7E3546921A271D">
+    <w:name w:val="C7E9222B415C124BAB7E3546921A271D"/>
+    <w:rsid w:val="001B14A6"/>
+  </w:style>
+  <w:style w:type="paragraph" w:customStyle="1" w:styleId="7F2707B12B3D8C4881D929CB089A2A6D">
+    <w:name w:val="7F2707B12B3D8C4881D929CB089A2A6D"/>
+    <w:rsid w:val="001B14A6"/>
+  </w:style>
+  <w:style w:type="paragraph" w:customStyle="1" w:styleId="30C7ED24508D4345A49CFE0526D7F81B">
+    <w:name w:val="30C7ED24508D4345A49CFE0526D7F81B"/>
+    <w:rsid w:val="001B14A6"/>
+  </w:style>
+  <w:style w:type="paragraph" w:customStyle="1" w:styleId="295A07ECE310D14EAC21B1111B4A0746">
+    <w:name w:val="295A07ECE310D14EAC21B1111B4A0746"/>
+    <w:rsid w:val="001B14A6"/>
+  </w:style>
+  <w:style w:type="paragraph" w:customStyle="1" w:styleId="8110ED663DC28E49AAB980740EF49CCD">
+    <w:name w:val="8110ED663DC28E49AAB980740EF49CCD"/>
+    <w:rsid w:val="001B14A6"/>
+  </w:style>
+  <w:style w:type="paragraph" w:customStyle="1" w:styleId="7BD97D32B81BDF499367CAB9EC780707">
+    <w:name w:val="7BD97D32B81BDF499367CAB9EC780707"/>
+    <w:rsid w:val="001B14A6"/>
+  </w:style>
+  <w:style w:type="paragraph" w:customStyle="1" w:styleId="CC5B8AD368CBD648BEE57D50F879F12E">
+    <w:name w:val="CC5B8AD368CBD648BEE57D50F879F12E"/>
+    <w:rsid w:val="001B14A6"/>
+  </w:style>
+  <w:style w:type="paragraph" w:customStyle="1" w:styleId="78557255663AE64A894F104FA753A9E5">
+    <w:name w:val="78557255663AE64A894F104FA753A9E5"/>
+    <w:rsid w:val="001B14A6"/>
+  </w:style>
+  <w:style w:type="paragraph" w:customStyle="1" w:styleId="9BF7B6993621C549BCC6C542B674D867">
+    <w:name w:val="9BF7B6993621C549BCC6C542B674D867"/>
+    <w:rsid w:val="001B14A6"/>
+  </w:style>
+  <w:style w:type="paragraph" w:customStyle="1" w:styleId="7977CB7D7E735240A27F49AAB93FBAA0">
+    <w:name w:val="7977CB7D7E735240A27F49AAB93FBAA0"/>
+    <w:rsid w:val="001B14A6"/>
+  </w:style>
+  <w:style w:type="paragraph" w:customStyle="1" w:styleId="4C890A3A6CFE1F4EA2315605FBD8C73C">
+    <w:name w:val="4C890A3A6CFE1F4EA2315605FBD8C73C"/>
+    <w:rsid w:val="001B14A6"/>
+  </w:style>
+  <w:style w:type="paragraph" w:customStyle="1" w:styleId="4B76B16C06DF9F49A6797FE124D5621F">
+    <w:name w:val="4B76B16C06DF9F49A6797FE124D5621F"/>
+    <w:rsid w:val="001B14A6"/>
+  </w:style>
+  <w:style w:type="paragraph" w:customStyle="1" w:styleId="7E748896EC94A44D9DB2955B361454E2">
+    <w:name w:val="7E748896EC94A44D9DB2955B361454E2"/>
+    <w:rsid w:val="001B14A6"/>
+  </w:style>
+  <w:style w:type="paragraph" w:customStyle="1" w:styleId="5B8753771DB0D8419906DB823DCF7D8A">
+    <w:name w:val="5B8753771DB0D8419906DB823DCF7D8A"/>
+    <w:rsid w:val="001B14A6"/>
+  </w:style>
+  <w:style w:type="paragraph" w:customStyle="1" w:styleId="2B7EF596124F9946BE4192439BF5330A">
+    <w:name w:val="2B7EF596124F9946BE4192439BF5330A"/>
+    <w:rsid w:val="001B14A6"/>
+  </w:style>
+  <w:style w:type="paragraph" w:customStyle="1" w:styleId="72D9CEC5FC379943BF05BE87BC3E52AC">
+    <w:name w:val="72D9CEC5FC379943BF05BE87BC3E52AC"/>
+    <w:rsid w:val="001B14A6"/>
+  </w:style>
+  <w:style w:type="paragraph" w:customStyle="1" w:styleId="EAB2BFA73C51904E9F1E47C62691C460">
+    <w:name w:val="EAB2BFA73C51904E9F1E47C62691C460"/>
+    <w:rsid w:val="001B14A6"/>
+  </w:style>
+  <w:style w:type="paragraph" w:customStyle="1" w:styleId="A9BF096300CBAA45BE147FB273C132A4">
+    <w:name w:val="A9BF096300CBAA45BE147FB273C132A4"/>
+    <w:rsid w:val="001B14A6"/>
+  </w:style>
+  <w:style w:type="paragraph" w:customStyle="1" w:styleId="582C2AEEACF6BD41AF5CCD598A202740">
+    <w:name w:val="582C2AEEACF6BD41AF5CCD598A202740"/>
+    <w:rsid w:val="001B14A6"/>
+  </w:style>
+  <w:style w:type="paragraph" w:customStyle="1" w:styleId="EE7BBFC9E78F4E40ABF2106EC095CF70">
+    <w:name w:val="EE7BBFC9E78F4E40ABF2106EC095CF70"/>
+    <w:rsid w:val="001B14A6"/>
+  </w:style>
+  <w:style w:type="paragraph" w:customStyle="1" w:styleId="AB8836537030394DB1FCF96C2D87E158">
+    <w:name w:val="AB8836537030394DB1FCF96C2D87E158"/>
+    <w:rsid w:val="001B14A6"/>
+  </w:style>
+  <w:style w:type="paragraph" w:customStyle="1" w:styleId="B0BC511CA361D44EBACE4879080D01E0">
+    <w:name w:val="B0BC511CA361D44EBACE4879080D01E0"/>
+    <w:rsid w:val="001B14A6"/>
+  </w:style>
+  <w:style w:type="paragraph" w:customStyle="1" w:styleId="21B50AC9ADFE074D9627CB57B713FCA3">
+    <w:name w:val="21B50AC9ADFE074D9627CB57B713FCA3"/>
+    <w:rsid w:val="001B14A6"/>
+  </w:style>
+  <w:style w:type="paragraph" w:customStyle="1" w:styleId="B312093E7AB5AC4682B17FF3D45A7F06">
+    <w:name w:val="B312093E7AB5AC4682B17FF3D45A7F06"/>
+    <w:rsid w:val="001B14A6"/>
+  </w:style>
+  <w:style w:type="paragraph" w:customStyle="1" w:styleId="7341D57C73B7AB4C9AD0CFA0713AB0BD">
+    <w:name w:val="7341D57C73B7AB4C9AD0CFA0713AB0BD"/>
+    <w:rsid w:val="001B14A6"/>
+  </w:style>
+  <w:style w:type="paragraph" w:customStyle="1" w:styleId="A47932F2D99F8E40863A6ACFF08D5108">
+    <w:name w:val="A47932F2D99F8E40863A6ACFF08D5108"/>
+    <w:rsid w:val="001B14A6"/>
+  </w:style>
+  <w:style w:type="paragraph" w:customStyle="1" w:styleId="D13A08520EABCD45A01A77A51FD9BA13">
+    <w:name w:val="D13A08520EABCD45A01A77A51FD9BA13"/>
+    <w:rsid w:val="001B14A6"/>
+  </w:style>
+  <w:style w:type="paragraph" w:customStyle="1" w:styleId="FC07870E9056264896386F674446F442">
+    <w:name w:val="FC07870E9056264896386F674446F442"/>
+    <w:rsid w:val="001B14A6"/>
+  </w:style>
+  <w:style w:type="paragraph" w:customStyle="1" w:styleId="F9EB2EC4F85564498C63F3FEB2BD540B">
+    <w:name w:val="F9EB2EC4F85564498C63F3FEB2BD540B"/>
+    <w:rsid w:val="001B14A6"/>
+  </w:style>
+  <w:style w:type="paragraph" w:customStyle="1" w:styleId="DADFA7A46D644846861F5F87BAB830DF">
+    <w:name w:val="DADFA7A46D644846861F5F87BAB830DF"/>
+    <w:rsid w:val="001B14A6"/>
+  </w:style>
+  <w:style w:type="paragraph" w:customStyle="1" w:styleId="4FDDFF3C9572C84F8179C6D9841DDA97">
+    <w:name w:val="4FDDFF3C9572C84F8179C6D9841DDA97"/>
+    <w:rsid w:val="001B14A6"/>
+  </w:style>
+  <w:style w:type="paragraph" w:customStyle="1" w:styleId="6F5B80CECA986F4887B2CF3EB517DB6D">
+    <w:name w:val="6F5B80CECA986F4887B2CF3EB517DB6D"/>
+    <w:rsid w:val="001B14A6"/>
+  </w:style>
+  <w:style w:type="paragraph" w:customStyle="1" w:styleId="511F9C57425E364792743F0E6215B51F">
+    <w:name w:val="511F9C57425E364792743F0E6215B51F"/>
+    <w:rsid w:val="001B14A6"/>
+  </w:style>
+  <w:style w:type="paragraph" w:customStyle="1" w:styleId="CA148022BC2A3C4C96FF1F2A08084BA1">
+    <w:name w:val="CA148022BC2A3C4C96FF1F2A08084BA1"/>
+    <w:rsid w:val="001B14A6"/>
+  </w:style>
+  <w:style w:type="paragraph" w:customStyle="1" w:styleId="509C49BA1E07C749A7B30256F2160412">
+    <w:name w:val="509C49BA1E07C749A7B30256F2160412"/>
+    <w:rsid w:val="001B14A6"/>
+  </w:style>
+  <w:style w:type="paragraph" w:customStyle="1" w:styleId="D73E4C54C325E740A99F6BBBCB240308">
+    <w:name w:val="D73E4C54C325E740A99F6BBBCB240308"/>
+    <w:rsid w:val="001B14A6"/>
+  </w:style>
+  <w:style w:type="paragraph" w:customStyle="1" w:styleId="E492D682EF13004C8920836680C8F5E2">
+    <w:name w:val="E492D682EF13004C8920836680C8F5E2"/>
+    <w:rsid w:val="001B14A6"/>
+  </w:style>
+  <w:style w:type="paragraph" w:customStyle="1" w:styleId="E45EA82ED15DB044B31B2E61F4E67BB3">
+    <w:name w:val="E45EA82ED15DB044B31B2E61F4E67BB3"/>
+    <w:rsid w:val="001B14A6"/>
+  </w:style>
+  <w:style w:type="paragraph" w:customStyle="1" w:styleId="5F66346F5A0FB8419CEB6679C777C412">
+    <w:name w:val="5F66346F5A0FB8419CEB6679C777C412"/>
+    <w:rsid w:val="001B14A6"/>
+  </w:style>
+  <w:style w:type="paragraph" w:customStyle="1" w:styleId="3FB133A89CD58A478D5FBF344E16D544">
+    <w:name w:val="3FB133A89CD58A478D5FBF344E16D544"/>
+    <w:rsid w:val="001B14A6"/>
+  </w:style>
+  <w:style w:type="paragraph" w:customStyle="1" w:styleId="1F83466C9C12164A9F29EADB4381BCD5">
+    <w:name w:val="1F83466C9C12164A9F29EADB4381BCD5"/>
+    <w:rsid w:val="001B14A6"/>
+  </w:style>
+  <w:style w:type="paragraph" w:customStyle="1" w:styleId="B8504F6132F7A540A5BCC5A7F9672561">
+    <w:name w:val="B8504F6132F7A540A5BCC5A7F9672561"/>
+    <w:rsid w:val="001B14A6"/>
+  </w:style>
+  <w:style w:type="paragraph" w:customStyle="1" w:styleId="14CD24591A5EC645BFBD91C86470BBF4">
+    <w:name w:val="14CD24591A5EC645BFBD91C86470BBF4"/>
+    <w:rsid w:val="001B14A6"/>
+  </w:style>
+  <w:style w:type="paragraph" w:customStyle="1" w:styleId="F20BB42B23539546BC03FAA48934F400">
+    <w:name w:val="F20BB42B23539546BC03FAA48934F400"/>
+    <w:rsid w:val="001B14A6"/>
   </w:style>
 </w:styles>
 </file>
@@ -5724,7 +6028,7 @@
     <w:name w:val="Body Text"/>
     <w:basedOn w:val="Normal"/>
     <w:link w:val="BodyTextChar"/>
-    <w:rsid w:val="00E124BB"/>
+    <w:rsid w:val="001B14A6"/>
     <w:pPr>
       <w:spacing w:after="200" w:line="300" w:lineRule="auto"/>
     </w:pPr>
@@ -5739,7 +6043,7 @@
     <w:name w:val="Body Text Char"/>
     <w:basedOn w:val="DefaultParagraphFont"/>
     <w:link w:val="BodyText"/>
-    <w:rsid w:val="00E124BB"/>
+    <w:rsid w:val="001B14A6"/>
     <w:rPr>
       <w:rFonts w:eastAsiaTheme="minorHAnsi"/>
       <w:sz w:val="20"/>
@@ -5764,7 +6068,7 @@
     <w:basedOn w:val="DefaultParagraphFont"/>
     <w:uiPriority w:val="99"/>
     <w:semiHidden/>
-    <w:rsid w:val="004922CA"/>
+    <w:rsid w:val="001B14A6"/>
     <w:rPr>
       <w:color w:val="808080"/>
     </w:rPr>
@@ -5802,7 +6106,7 @@
     <w:basedOn w:val="Normal"/>
     <w:link w:val="ContentBodyChar"/>
     <w:qFormat/>
-    <w:rsid w:val="00E124BB"/>
+    <w:rsid w:val="001B14A6"/>
     <w:rPr>
       <w:rFonts w:eastAsiaTheme="minorHAnsi"/>
       <w:color w:val="404040" w:themeColor="text1" w:themeTint="BF"/>
@@ -5815,7 +6119,7 @@
     <w:name w:val="Content Body Char"/>
     <w:basedOn w:val="DefaultParagraphFont"/>
     <w:link w:val="ContentBody"/>
-    <w:rsid w:val="00E124BB"/>
+    <w:rsid w:val="001B14A6"/>
     <w:rPr>
       <w:rFonts w:eastAsiaTheme="minorHAnsi"/>
       <w:color w:val="404040" w:themeColor="text1" w:themeTint="BF"/>
@@ -5951,6 +6255,270 @@
   <w:style w:type="paragraph" w:customStyle="1" w:styleId="19ABF96D623F6E4A878A515729AE82F9">
     <w:name w:val="19ABF96D623F6E4A878A515729AE82F9"/>
     <w:rsid w:val="004922CA"/>
+  </w:style>
+  <w:style w:type="paragraph" w:customStyle="1" w:styleId="E9A83880D9D99E439BCD925F2CFFB5BD">
+    <w:name w:val="E9A83880D9D99E439BCD925F2CFFB5BD"/>
+    <w:rsid w:val="001B14A6"/>
+  </w:style>
+  <w:style w:type="paragraph" w:customStyle="1" w:styleId="256AB226AFD6854FBC73330B22765920">
+    <w:name w:val="256AB226AFD6854FBC73330B22765920"/>
+    <w:rsid w:val="001B14A6"/>
+  </w:style>
+  <w:style w:type="paragraph" w:customStyle="1" w:styleId="DE21A49D0B583444AD79863CA1EC3DB9">
+    <w:name w:val="DE21A49D0B583444AD79863CA1EC3DB9"/>
+    <w:rsid w:val="001B14A6"/>
+  </w:style>
+  <w:style w:type="paragraph" w:customStyle="1" w:styleId="4EBD6A3B2DB6F5419C59A165D2CD4FDD">
+    <w:name w:val="4EBD6A3B2DB6F5419C59A165D2CD4FDD"/>
+    <w:rsid w:val="001B14A6"/>
+  </w:style>
+  <w:style w:type="paragraph" w:customStyle="1" w:styleId="DF4D0AD69379BF44A0156B50E197EF51">
+    <w:name w:val="DF4D0AD69379BF44A0156B50E197EF51"/>
+    <w:rsid w:val="001B14A6"/>
+  </w:style>
+  <w:style w:type="paragraph" w:customStyle="1" w:styleId="7E5935166A4D98499526D1864250C660">
+    <w:name w:val="7E5935166A4D98499526D1864250C660"/>
+    <w:rsid w:val="001B14A6"/>
+  </w:style>
+  <w:style w:type="paragraph" w:customStyle="1" w:styleId="76E4B2ECB8A96843BF35D9308FD870E0">
+    <w:name w:val="76E4B2ECB8A96843BF35D9308FD870E0"/>
+    <w:rsid w:val="001B14A6"/>
+  </w:style>
+  <w:style w:type="paragraph" w:customStyle="1" w:styleId="495D1C67F54B8849B2288509D6AC1003">
+    <w:name w:val="495D1C67F54B8849B2288509D6AC1003"/>
+    <w:rsid w:val="001B14A6"/>
+  </w:style>
+  <w:style w:type="paragraph" w:customStyle="1" w:styleId="54EE656C6F156744893A525AC6282F7F">
+    <w:name w:val="54EE656C6F156744893A525AC6282F7F"/>
+    <w:rsid w:val="001B14A6"/>
+  </w:style>
+  <w:style w:type="paragraph" w:customStyle="1" w:styleId="0A1FBF44D94CBA45A4CAE08668A40B0C">
+    <w:name w:val="0A1FBF44D94CBA45A4CAE08668A40B0C"/>
+    <w:rsid w:val="001B14A6"/>
+  </w:style>
+  <w:style w:type="paragraph" w:customStyle="1" w:styleId="0AD1B046FC8DF44BB901CC8EDEFD0CAF">
+    <w:name w:val="0AD1B046FC8DF44BB901CC8EDEFD0CAF"/>
+    <w:rsid w:val="001B14A6"/>
+  </w:style>
+  <w:style w:type="paragraph" w:customStyle="1" w:styleId="BDC42B204290A94590D54094B0B9B41C">
+    <w:name w:val="BDC42B204290A94590D54094B0B9B41C"/>
+    <w:rsid w:val="001B14A6"/>
+  </w:style>
+  <w:style w:type="paragraph" w:customStyle="1" w:styleId="D8A0965321715A40B217C0C929B46D47">
+    <w:name w:val="D8A0965321715A40B217C0C929B46D47"/>
+    <w:rsid w:val="001B14A6"/>
+  </w:style>
+  <w:style w:type="paragraph" w:customStyle="1" w:styleId="8F1114AFAACD364892F4842D1A7EE9F8">
+    <w:name w:val="8F1114AFAACD364892F4842D1A7EE9F8"/>
+    <w:rsid w:val="001B14A6"/>
+  </w:style>
+  <w:style w:type="paragraph" w:customStyle="1" w:styleId="6015301CD94C364A891FFB7FEA3B7235">
+    <w:name w:val="6015301CD94C364A891FFB7FEA3B7235"/>
+    <w:rsid w:val="001B14A6"/>
+  </w:style>
+  <w:style w:type="paragraph" w:customStyle="1" w:styleId="133E8F755C367A4A8DC896D156FC158B">
+    <w:name w:val="133E8F755C367A4A8DC896D156FC158B"/>
+    <w:rsid w:val="001B14A6"/>
+  </w:style>
+  <w:style w:type="paragraph" w:customStyle="1" w:styleId="9FEAA553D175F948B120D889E185B439">
+    <w:name w:val="9FEAA553D175F948B120D889E185B439"/>
+    <w:rsid w:val="001B14A6"/>
+  </w:style>
+  <w:style w:type="paragraph" w:customStyle="1" w:styleId="33E20B131930394794CE83E1B2D4546B">
+    <w:name w:val="33E20B131930394794CE83E1B2D4546B"/>
+    <w:rsid w:val="001B14A6"/>
+  </w:style>
+  <w:style w:type="paragraph" w:customStyle="1" w:styleId="00D5B63B0F9ED64A9517741DB4AE5D5A">
+    <w:name w:val="00D5B63B0F9ED64A9517741DB4AE5D5A"/>
+    <w:rsid w:val="001B14A6"/>
+  </w:style>
+  <w:style w:type="paragraph" w:customStyle="1" w:styleId="F6B1C65801C7CC418D92874521EABC5D">
+    <w:name w:val="F6B1C65801C7CC418D92874521EABC5D"/>
+    <w:rsid w:val="001B14A6"/>
+  </w:style>
+  <w:style w:type="paragraph" w:customStyle="1" w:styleId="E38E48E06CC59F4F97C23183FD0E0748">
+    <w:name w:val="E38E48E06CC59F4F97C23183FD0E0748"/>
+    <w:rsid w:val="001B14A6"/>
+  </w:style>
+  <w:style w:type="paragraph" w:customStyle="1" w:styleId="DCD740AE7ACF6649B827A289F6782463">
+    <w:name w:val="DCD740AE7ACF6649B827A289F6782463"/>
+    <w:rsid w:val="001B14A6"/>
+  </w:style>
+  <w:style w:type="paragraph" w:customStyle="1" w:styleId="C7E9222B415C124BAB7E3546921A271D">
+    <w:name w:val="C7E9222B415C124BAB7E3546921A271D"/>
+    <w:rsid w:val="001B14A6"/>
+  </w:style>
+  <w:style w:type="paragraph" w:customStyle="1" w:styleId="7F2707B12B3D8C4881D929CB089A2A6D">
+    <w:name w:val="7F2707B12B3D8C4881D929CB089A2A6D"/>
+    <w:rsid w:val="001B14A6"/>
+  </w:style>
+  <w:style w:type="paragraph" w:customStyle="1" w:styleId="30C7ED24508D4345A49CFE0526D7F81B">
+    <w:name w:val="30C7ED24508D4345A49CFE0526D7F81B"/>
+    <w:rsid w:val="001B14A6"/>
+  </w:style>
+  <w:style w:type="paragraph" w:customStyle="1" w:styleId="295A07ECE310D14EAC21B1111B4A0746">
+    <w:name w:val="295A07ECE310D14EAC21B1111B4A0746"/>
+    <w:rsid w:val="001B14A6"/>
+  </w:style>
+  <w:style w:type="paragraph" w:customStyle="1" w:styleId="8110ED663DC28E49AAB980740EF49CCD">
+    <w:name w:val="8110ED663DC28E49AAB980740EF49CCD"/>
+    <w:rsid w:val="001B14A6"/>
+  </w:style>
+  <w:style w:type="paragraph" w:customStyle="1" w:styleId="7BD97D32B81BDF499367CAB9EC780707">
+    <w:name w:val="7BD97D32B81BDF499367CAB9EC780707"/>
+    <w:rsid w:val="001B14A6"/>
+  </w:style>
+  <w:style w:type="paragraph" w:customStyle="1" w:styleId="CC5B8AD368CBD648BEE57D50F879F12E">
+    <w:name w:val="CC5B8AD368CBD648BEE57D50F879F12E"/>
+    <w:rsid w:val="001B14A6"/>
+  </w:style>
+  <w:style w:type="paragraph" w:customStyle="1" w:styleId="78557255663AE64A894F104FA753A9E5">
+    <w:name w:val="78557255663AE64A894F104FA753A9E5"/>
+    <w:rsid w:val="001B14A6"/>
+  </w:style>
+  <w:style w:type="paragraph" w:customStyle="1" w:styleId="9BF7B6993621C549BCC6C542B674D867">
+    <w:name w:val="9BF7B6993621C549BCC6C542B674D867"/>
+    <w:rsid w:val="001B14A6"/>
+  </w:style>
+  <w:style w:type="paragraph" w:customStyle="1" w:styleId="7977CB7D7E735240A27F49AAB93FBAA0">
+    <w:name w:val="7977CB7D7E735240A27F49AAB93FBAA0"/>
+    <w:rsid w:val="001B14A6"/>
+  </w:style>
+  <w:style w:type="paragraph" w:customStyle="1" w:styleId="4C890A3A6CFE1F4EA2315605FBD8C73C">
+    <w:name w:val="4C890A3A6CFE1F4EA2315605FBD8C73C"/>
+    <w:rsid w:val="001B14A6"/>
+  </w:style>
+  <w:style w:type="paragraph" w:customStyle="1" w:styleId="4B76B16C06DF9F49A6797FE124D5621F">
+    <w:name w:val="4B76B16C06DF9F49A6797FE124D5621F"/>
+    <w:rsid w:val="001B14A6"/>
+  </w:style>
+  <w:style w:type="paragraph" w:customStyle="1" w:styleId="7E748896EC94A44D9DB2955B361454E2">
+    <w:name w:val="7E748896EC94A44D9DB2955B361454E2"/>
+    <w:rsid w:val="001B14A6"/>
+  </w:style>
+  <w:style w:type="paragraph" w:customStyle="1" w:styleId="5B8753771DB0D8419906DB823DCF7D8A">
+    <w:name w:val="5B8753771DB0D8419906DB823DCF7D8A"/>
+    <w:rsid w:val="001B14A6"/>
+  </w:style>
+  <w:style w:type="paragraph" w:customStyle="1" w:styleId="2B7EF596124F9946BE4192439BF5330A">
+    <w:name w:val="2B7EF596124F9946BE4192439BF5330A"/>
+    <w:rsid w:val="001B14A6"/>
+  </w:style>
+  <w:style w:type="paragraph" w:customStyle="1" w:styleId="72D9CEC5FC379943BF05BE87BC3E52AC">
+    <w:name w:val="72D9CEC5FC379943BF05BE87BC3E52AC"/>
+    <w:rsid w:val="001B14A6"/>
+  </w:style>
+  <w:style w:type="paragraph" w:customStyle="1" w:styleId="EAB2BFA73C51904E9F1E47C62691C460">
+    <w:name w:val="EAB2BFA73C51904E9F1E47C62691C460"/>
+    <w:rsid w:val="001B14A6"/>
+  </w:style>
+  <w:style w:type="paragraph" w:customStyle="1" w:styleId="A9BF096300CBAA45BE147FB273C132A4">
+    <w:name w:val="A9BF096300CBAA45BE147FB273C132A4"/>
+    <w:rsid w:val="001B14A6"/>
+  </w:style>
+  <w:style w:type="paragraph" w:customStyle="1" w:styleId="582C2AEEACF6BD41AF5CCD598A202740">
+    <w:name w:val="582C2AEEACF6BD41AF5CCD598A202740"/>
+    <w:rsid w:val="001B14A6"/>
+  </w:style>
+  <w:style w:type="paragraph" w:customStyle="1" w:styleId="EE7BBFC9E78F4E40ABF2106EC095CF70">
+    <w:name w:val="EE7BBFC9E78F4E40ABF2106EC095CF70"/>
+    <w:rsid w:val="001B14A6"/>
+  </w:style>
+  <w:style w:type="paragraph" w:customStyle="1" w:styleId="AB8836537030394DB1FCF96C2D87E158">
+    <w:name w:val="AB8836537030394DB1FCF96C2D87E158"/>
+    <w:rsid w:val="001B14A6"/>
+  </w:style>
+  <w:style w:type="paragraph" w:customStyle="1" w:styleId="B0BC511CA361D44EBACE4879080D01E0">
+    <w:name w:val="B0BC511CA361D44EBACE4879080D01E0"/>
+    <w:rsid w:val="001B14A6"/>
+  </w:style>
+  <w:style w:type="paragraph" w:customStyle="1" w:styleId="21B50AC9ADFE074D9627CB57B713FCA3">
+    <w:name w:val="21B50AC9ADFE074D9627CB57B713FCA3"/>
+    <w:rsid w:val="001B14A6"/>
+  </w:style>
+  <w:style w:type="paragraph" w:customStyle="1" w:styleId="B312093E7AB5AC4682B17FF3D45A7F06">
+    <w:name w:val="B312093E7AB5AC4682B17FF3D45A7F06"/>
+    <w:rsid w:val="001B14A6"/>
+  </w:style>
+  <w:style w:type="paragraph" w:customStyle="1" w:styleId="7341D57C73B7AB4C9AD0CFA0713AB0BD">
+    <w:name w:val="7341D57C73B7AB4C9AD0CFA0713AB0BD"/>
+    <w:rsid w:val="001B14A6"/>
+  </w:style>
+  <w:style w:type="paragraph" w:customStyle="1" w:styleId="A47932F2D99F8E40863A6ACFF08D5108">
+    <w:name w:val="A47932F2D99F8E40863A6ACFF08D5108"/>
+    <w:rsid w:val="001B14A6"/>
+  </w:style>
+  <w:style w:type="paragraph" w:customStyle="1" w:styleId="D13A08520EABCD45A01A77A51FD9BA13">
+    <w:name w:val="D13A08520EABCD45A01A77A51FD9BA13"/>
+    <w:rsid w:val="001B14A6"/>
+  </w:style>
+  <w:style w:type="paragraph" w:customStyle="1" w:styleId="FC07870E9056264896386F674446F442">
+    <w:name w:val="FC07870E9056264896386F674446F442"/>
+    <w:rsid w:val="001B14A6"/>
+  </w:style>
+  <w:style w:type="paragraph" w:customStyle="1" w:styleId="F9EB2EC4F85564498C63F3FEB2BD540B">
+    <w:name w:val="F9EB2EC4F85564498C63F3FEB2BD540B"/>
+    <w:rsid w:val="001B14A6"/>
+  </w:style>
+  <w:style w:type="paragraph" w:customStyle="1" w:styleId="DADFA7A46D644846861F5F87BAB830DF">
+    <w:name w:val="DADFA7A46D644846861F5F87BAB830DF"/>
+    <w:rsid w:val="001B14A6"/>
+  </w:style>
+  <w:style w:type="paragraph" w:customStyle="1" w:styleId="4FDDFF3C9572C84F8179C6D9841DDA97">
+    <w:name w:val="4FDDFF3C9572C84F8179C6D9841DDA97"/>
+    <w:rsid w:val="001B14A6"/>
+  </w:style>
+  <w:style w:type="paragraph" w:customStyle="1" w:styleId="6F5B80CECA986F4887B2CF3EB517DB6D">
+    <w:name w:val="6F5B80CECA986F4887B2CF3EB517DB6D"/>
+    <w:rsid w:val="001B14A6"/>
+  </w:style>
+  <w:style w:type="paragraph" w:customStyle="1" w:styleId="511F9C57425E364792743F0E6215B51F">
+    <w:name w:val="511F9C57425E364792743F0E6215B51F"/>
+    <w:rsid w:val="001B14A6"/>
+  </w:style>
+  <w:style w:type="paragraph" w:customStyle="1" w:styleId="CA148022BC2A3C4C96FF1F2A08084BA1">
+    <w:name w:val="CA148022BC2A3C4C96FF1F2A08084BA1"/>
+    <w:rsid w:val="001B14A6"/>
+  </w:style>
+  <w:style w:type="paragraph" w:customStyle="1" w:styleId="509C49BA1E07C749A7B30256F2160412">
+    <w:name w:val="509C49BA1E07C749A7B30256F2160412"/>
+    <w:rsid w:val="001B14A6"/>
+  </w:style>
+  <w:style w:type="paragraph" w:customStyle="1" w:styleId="D73E4C54C325E740A99F6BBBCB240308">
+    <w:name w:val="D73E4C54C325E740A99F6BBBCB240308"/>
+    <w:rsid w:val="001B14A6"/>
+  </w:style>
+  <w:style w:type="paragraph" w:customStyle="1" w:styleId="E492D682EF13004C8920836680C8F5E2">
+    <w:name w:val="E492D682EF13004C8920836680C8F5E2"/>
+    <w:rsid w:val="001B14A6"/>
+  </w:style>
+  <w:style w:type="paragraph" w:customStyle="1" w:styleId="E45EA82ED15DB044B31B2E61F4E67BB3">
+    <w:name w:val="E45EA82ED15DB044B31B2E61F4E67BB3"/>
+    <w:rsid w:val="001B14A6"/>
+  </w:style>
+  <w:style w:type="paragraph" w:customStyle="1" w:styleId="5F66346F5A0FB8419CEB6679C777C412">
+    <w:name w:val="5F66346F5A0FB8419CEB6679C777C412"/>
+    <w:rsid w:val="001B14A6"/>
+  </w:style>
+  <w:style w:type="paragraph" w:customStyle="1" w:styleId="3FB133A89CD58A478D5FBF344E16D544">
+    <w:name w:val="3FB133A89CD58A478D5FBF344E16D544"/>
+    <w:rsid w:val="001B14A6"/>
+  </w:style>
+  <w:style w:type="paragraph" w:customStyle="1" w:styleId="1F83466C9C12164A9F29EADB4381BCD5">
+    <w:name w:val="1F83466C9C12164A9F29EADB4381BCD5"/>
+    <w:rsid w:val="001B14A6"/>
+  </w:style>
+  <w:style w:type="paragraph" w:customStyle="1" w:styleId="B8504F6132F7A540A5BCC5A7F9672561">
+    <w:name w:val="B8504F6132F7A540A5BCC5A7F9672561"/>
+    <w:rsid w:val="001B14A6"/>
+  </w:style>
+  <w:style w:type="paragraph" w:customStyle="1" w:styleId="14CD24591A5EC645BFBD91C86470BBF4">
+    <w:name w:val="14CD24591A5EC645BFBD91C86470BBF4"/>
+    <w:rsid w:val="001B14A6"/>
+  </w:style>
+  <w:style w:type="paragraph" w:customStyle="1" w:styleId="F20BB42B23539546BC03FAA48934F400">
+    <w:name w:val="F20BB42B23539546BC03FAA48934F400"/>
+    <w:rsid w:val="001B14A6"/>
   </w:style>
 </w:styles>
 </file>

</xml_diff>